<commit_message>
Modify group number on reports
</commit_message>
<xml_diff>
--- a/reports/student2/Entregable1/Requirements - Student #2.docx
+++ b/reports/student2/Entregable1/Requirements - Student #2.docx
@@ -92,6 +92,9 @@
             <w:permStart w:id="379328249" w:edGrp="everyone"/>
             <w:sdt>
               <w:sdtPr>
+                <w:rPr>
+                  <w:u w:val="single"/>
+                </w:rPr>
                 <w:tag w:val="Group"/>
                 <w:id w:val="1854079693"/>
                 <w:placeholder>
@@ -102,9 +105,27 @@
               </w:sdtPr>
               <w:sdtContent>
                 <w:r>
-                  <w:t xml:space="preserve"> G6-64</w:t>
+                  <w:rPr>
+                    <w:u w:val="single"/>
+                  </w:rPr>
+                  <w:t xml:space="preserve"> </w:t>
                 </w:r>
                 <w:r>
+                  <w:rPr>
+                    <w:u w:val="single"/>
+                  </w:rPr>
+                  <w:t>C1.033</w:t>
+                </w:r>
+                <w:r>
+                  <w:rPr>
+                    <w:u w:val="single"/>
+                  </w:rPr>
+                  <w:t xml:space="preserve"> </w:t>
+                </w:r>
+                <w:r>
+                  <w:rPr>
+                    <w:u w:val="single"/>
+                  </w:rPr>
                   <w:t xml:space="preserve"> </w:t>
                 </w:r>
               </w:sdtContent>
@@ -316,6 +337,7 @@
                   </w:rPr>
                   <w:t xml:space="preserve"> </w:t>
                 </w:r>
+                <w:proofErr w:type="spellStart"/>
                 <w:r>
                   <w:rPr>
                     <w:rFonts w:asciiTheme="majorHAnsi" w:hAnsiTheme="majorHAnsi" w:cstheme="majorHAnsi"/>
@@ -323,6 +345,7 @@
                   </w:rPr>
                   <w:t>tomhuecal</w:t>
                 </w:r>
+                <w:proofErr w:type="spellEnd"/>
                 <w:r>
                   <w:rPr>
                     <w:rFonts w:asciiTheme="majorHAnsi" w:hAnsiTheme="majorHAnsi" w:cstheme="majorHAnsi"/>
@@ -6214,8 +6237,11 @@
   </w:compat>
   <w:rsids>
     <w:rsidRoot w:val="004D7778"/>
+    <w:rsid w:val="00450E3F"/>
     <w:rsid w:val="004D7778"/>
+    <w:rsid w:val="005105CF"/>
     <w:rsid w:val="006B3208"/>
+    <w:rsid w:val="00F07870"/>
   </w:rsids>
   <m:mathPr>
     <m:mathFont m:val="Cambria Math"/>

</xml_diff>